<commit_message>
some changes to communication document
</commit_message>
<xml_diff>
--- a/Miscellaneous/Communication.docx
+++ b/Miscellaneous/Communication.docx
@@ -25,34 +25,17 @@
     </w:p>
     <w:p/>
     <w:p>
-      <w:proofErr w:type="spellStart"/>
       <w:r>
         <w:rPr>
           <w:b/>
           <w:bCs/>
         </w:rPr>
-        <w:t>Github</w:t>
-      </w:r>
-      <w:proofErr w:type="spellEnd"/>
-      <w:r>
-        <w:rPr>
-          <w:b/>
-          <w:bCs/>
-        </w:rPr>
-        <w:t xml:space="preserve"> repository</w:t>
-      </w:r>
-    </w:p>
-    <w:p>
-      <w:r>
-        <w:t xml:space="preserve">I now have some slides, readings, code, exercises and assignments uploaded to the </w:t>
-      </w:r>
-      <w:proofErr w:type="spellStart"/>
-      <w:r>
-        <w:t>github</w:t>
-      </w:r>
-      <w:proofErr w:type="spellEnd"/>
-      <w:r>
-        <w:t xml:space="preserve"> repo.  You can see this here:</w:t>
+        <w:t>Github repository</w:t>
+      </w:r>
+    </w:p>
+    <w:p>
+      <w:r>
+        <w:t>I now have some slides, readings, code, exercises and assignments uploaded to the github repo.  You can see this here:</w:t>
       </w:r>
     </w:p>
     <w:p/>
@@ -71,6 +54,12 @@
       <w:r>
         <w:t>For those who know how to clone a repo, do so.  For those who do not, you can download it as a zip file to your local machine or you can simply use it when you need to.</w:t>
       </w:r>
+      <w:r>
+        <w:t xml:space="preserve">  I will leave this </w:t>
+      </w:r>
+      <w:r>
+        <w:t>github up for you indefinitely</w:t>
+      </w:r>
     </w:p>
     <w:p/>
     <w:p>
@@ -84,15 +73,7 @@
     </w:p>
     <w:p>
       <w:r>
-        <w:t xml:space="preserve">Slides are the </w:t>
-      </w:r>
-      <w:proofErr w:type="spellStart"/>
-      <w:r>
-        <w:t>github</w:t>
-      </w:r>
-      <w:proofErr w:type="spellEnd"/>
-      <w:r>
-        <w:t xml:space="preserve"> repo.  </w:t>
+        <w:t xml:space="preserve">Slides are the github repo.  </w:t>
       </w:r>
     </w:p>
     <w:p/>
@@ -168,34 +149,10 @@
     <w:p/>
     <w:p>
       <w:r>
-        <w:t xml:space="preserve">In my experience, lectures can be fatiguing so we will break it up.  I will lecture for 45 minutes, then we take a </w:t>
-      </w:r>
-      <w:proofErr w:type="gramStart"/>
-      <w:r>
-        <w:t>15 minute</w:t>
-      </w:r>
-      <w:proofErr w:type="gramEnd"/>
-      <w:r>
-        <w:t xml:space="preserve"> break.  We will have a </w:t>
-      </w:r>
-      <w:proofErr w:type="gramStart"/>
-      <w:r>
-        <w:t>one hour</w:t>
-      </w:r>
-      <w:proofErr w:type="gramEnd"/>
-      <w:r>
-        <w:t xml:space="preserve"> break at lunch (12:00PM CST US and Canada time).  </w:t>
-      </w:r>
-      <w:r>
-        <w:t xml:space="preserve">This gives us 8 </w:t>
-      </w:r>
-      <w:proofErr w:type="gramStart"/>
-      <w:r>
-        <w:t>45 minute</w:t>
-      </w:r>
-      <w:proofErr w:type="gramEnd"/>
-      <w:r>
-        <w:t xml:space="preserve"> lectures each day.</w:t>
+        <w:t xml:space="preserve">In my experience, lectures can be fatiguing so we will break it up.  I will lecture for 45 minutes, then we take a 15 minute break.  We will have a one hour break at lunch (12:00PM CST US and Canada time).  </w:t>
+      </w:r>
+      <w:r>
+        <w:t>This gives us 8 45 minute lectures each day.</w:t>
       </w:r>
     </w:p>
     <w:p/>
@@ -216,6 +173,7 @@
     </w:p>
     <w:p>
       <w:r>
+        <w:lastRenderedPageBreak/>
         <w:t xml:space="preserve">Tomorrow doesn’t have a lot of coding until we get to the </w:t>
       </w:r>
       <w:r>
@@ -286,28 +244,12 @@
     </w:p>
     <w:p>
       <w:r>
-        <w:t>+</w:t>
-      </w:r>
-      <w:proofErr w:type="gramStart"/>
-      <w:r>
-        <w:t>13462487799,,</w:t>
-      </w:r>
-      <w:proofErr w:type="gramEnd"/>
-      <w:r>
-        <w:t>82527644914#,,,,*093700# US (Houston)</w:t>
-      </w:r>
-    </w:p>
-    <w:p>
-      <w:r>
-        <w:t>+</w:t>
-      </w:r>
-      <w:proofErr w:type="gramStart"/>
-      <w:r>
-        <w:t>12532158782,,</w:t>
-      </w:r>
-      <w:proofErr w:type="gramEnd"/>
-      <w:r>
-        <w:t>82527644914#,,,,*093700# US (Tacoma)</w:t>
+        <w:t>+13462487799,,82527644914#,,,,*093700# US (Houston)</w:t>
+      </w:r>
+    </w:p>
+    <w:p>
+      <w:r>
+        <w:t>+12532158782,,82527644914#,,,,*093700# US (Tacoma)</w:t>
       </w:r>
     </w:p>
     <w:p/>
@@ -431,28 +373,12 @@
     </w:p>
     <w:p>
       <w:r>
-        <w:t>+</w:t>
-      </w:r>
-      <w:proofErr w:type="gramStart"/>
-      <w:r>
-        <w:t>13462487799,,</w:t>
-      </w:r>
-      <w:proofErr w:type="gramEnd"/>
-      <w:r>
-        <w:t>89327544315#,,,,*828426# US (Houston)</w:t>
-      </w:r>
-    </w:p>
-    <w:p>
-      <w:r>
-        <w:t>+</w:t>
-      </w:r>
-      <w:proofErr w:type="gramStart"/>
-      <w:r>
-        <w:t>16699009128,,</w:t>
-      </w:r>
-      <w:proofErr w:type="gramEnd"/>
-      <w:r>
-        <w:t>89327544315#,,,,*828426# US (San Jose)</w:t>
+        <w:t>+13462487799,,89327544315#,,,,*828426# US (Houston)</w:t>
+      </w:r>
+    </w:p>
+    <w:p>
+      <w:r>
+        <w:t>+16699009128,,89327544315#,,,,*828426# US (San Jose)</w:t>
       </w:r>
     </w:p>
     <w:p/>

</xml_diff>